<commit_message>
I remembered I need to make backups
</commit_message>
<xml_diff>
--- a/Lab03-NumericErrors.docx
+++ b/Lab03-NumericErrors.docx
@@ -1,6 +1,6 @@
 
 <file path=word/document.xml><?xml version="1.0" encoding="utf-8"?>
-<w:document xmlns:wpc="http://schemas.microsoft.com/office/word/2010/wordprocessingCanvas" xmlns:cx="http://schemas.microsoft.com/office/drawing/2014/chartex" xmlns:cx1="http://schemas.microsoft.com/office/drawing/2015/9/8/chartex" xmlns:mc="http://schemas.openxmlformats.org/markup-compatibility/2006" xmlns:o="urn:schemas-microsoft-com:office:office" xmlns:r="http://schemas.openxmlformats.org/officeDocument/2006/relationships" xmlns:m="http://schemas.openxmlformats.org/officeDocument/2006/math" xmlns:v="urn:schemas-microsoft-com:vml" xmlns:wp14="http://schemas.microsoft.com/office/word/2010/wordprocessingDrawing" xmlns:wp="http://schemas.openxmlformats.org/drawingml/2006/wordprocessingDrawing" xmlns:w10="urn:schemas-microsoft-com:office:word" xmlns:w="http://schemas.openxmlformats.org/wordprocessingml/2006/main" xmlns:w14="http://schemas.microsoft.com/office/word/2010/wordml" xmlns:w15="http://schemas.microsoft.com/office/word/2012/wordml" xmlns:w16se="http://schemas.microsoft.com/office/word/2015/wordml/symex" xmlns:wpg="http://schemas.microsoft.com/office/word/2010/wordprocessingGroup" xmlns:wpi="http://schemas.microsoft.com/office/word/2010/wordprocessingInk" xmlns:wne="http://schemas.microsoft.com/office/word/2006/wordml" xmlns:wps="http://schemas.microsoft.com/office/word/2010/wordprocessingShape" mc:Ignorable="w14 w15 w16se wp14">
+<w:document xmlns:wpc="http://schemas.microsoft.com/office/word/2010/wordprocessingCanvas" xmlns:cx="http://schemas.microsoft.com/office/drawing/2014/chartex" xmlns:cx1="http://schemas.microsoft.com/office/drawing/2015/9/8/chartex" xmlns:cx2="http://schemas.microsoft.com/office/drawing/2015/10/21/chartex" xmlns:cx3="http://schemas.microsoft.com/office/drawing/2016/5/9/chartex" xmlns:cx4="http://schemas.microsoft.com/office/drawing/2016/5/10/chartex" xmlns:cx5="http://schemas.microsoft.com/office/drawing/2016/5/11/chartex" xmlns:cx6="http://schemas.microsoft.com/office/drawing/2016/5/12/chartex" xmlns:cx7="http://schemas.microsoft.com/office/drawing/2016/5/13/chartex" xmlns:cx8="http://schemas.microsoft.com/office/drawing/2016/5/14/chartex" xmlns:mc="http://schemas.openxmlformats.org/markup-compatibility/2006" xmlns:aink="http://schemas.microsoft.com/office/drawing/2016/ink" xmlns:am3d="http://schemas.microsoft.com/office/drawing/2017/model3d" xmlns:o="urn:schemas-microsoft-com:office:office" xmlns:r="http://schemas.openxmlformats.org/officeDocument/2006/relationships" xmlns:m="http://schemas.openxmlformats.org/officeDocument/2006/math" xmlns:v="urn:schemas-microsoft-com:vml" xmlns:wp14="http://schemas.microsoft.com/office/word/2010/wordprocessingDrawing" xmlns:wp="http://schemas.openxmlformats.org/drawingml/2006/wordprocessingDrawing" xmlns:w10="urn:schemas-microsoft-com:office:word" xmlns:w="http://schemas.openxmlformats.org/wordprocessingml/2006/main" xmlns:w14="http://schemas.microsoft.com/office/word/2010/wordml" xmlns:w15="http://schemas.microsoft.com/office/word/2012/wordml" xmlns:w16cid="http://schemas.microsoft.com/office/word/2016/wordml/cid" xmlns:w16se="http://schemas.microsoft.com/office/word/2015/wordml/symex" xmlns:wpg="http://schemas.microsoft.com/office/word/2010/wordprocessingGroup" xmlns:wpi="http://schemas.microsoft.com/office/word/2010/wordprocessingInk" xmlns:wne="http://schemas.microsoft.com/office/word/2006/wordml" xmlns:wps="http://schemas.microsoft.com/office/word/2010/wordprocessingShape" mc:Ignorable="w14 w15 w16se w16cid wp14">
   <w:body>
     <w:p>
       <w:pPr>
@@ -10,8 +10,6 @@
           <w:b/>
         </w:rPr>
       </w:pPr>
-      <w:bookmarkStart w:id="0" w:name="_GoBack"/>
-      <w:bookmarkEnd w:id="0"/>
       <w:r>
         <w:rPr>
           <w:b/>
@@ -30,16 +28,31 @@
         <w:pStyle w:val="Standard"/>
       </w:pPr>
       <w:r>
-        <w:t>We usually say that computers are better than people at "number crunching".  But as this lab demonstrates, there are several issues that programmers need to take</w:t>
-      </w:r>
-      <w:r>
-        <w:t xml:space="preserve"> into account when performing computer arithmetic.  During this lab you will investigate the problems of numeric overflow for integer and floating point number representations and precision limitations of floating point number representation. Any explanati</w:t>
-      </w:r>
-      <w:r>
-        <w:t>on that is asked for in this assignment should be written in the README.md file that is included in your cloned repo. (NOTE for Mac users: Apple decided to represent long numbers with 8 bit words instead of the usual 4 bit words, so any problem dealing wit</w:t>
-      </w:r>
-      <w:r>
-        <w:t>h long numbers may take longer to find an overflow than on other computers.)</w:t>
+        <w:t xml:space="preserve">We usually say that computers are better than people at "number crunching".  But as this lab demonstrates, there are several issues that programmers need to </w:t>
+      </w:r>
+      <w:proofErr w:type="gramStart"/>
+      <w:r>
+        <w:t>take into account</w:t>
+      </w:r>
+      <w:proofErr w:type="gramEnd"/>
+      <w:r>
+        <w:t xml:space="preserve"> when performing computer arithmetic.  During this lab you will investigate the problems of numeric overflow for integer and </w:t>
+      </w:r>
+      <w:proofErr w:type="gramStart"/>
+      <w:r>
+        <w:t>floating point</w:t>
+      </w:r>
+      <w:proofErr w:type="gramEnd"/>
+      <w:r>
+        <w:t xml:space="preserve"> number representations and precision limitations of floating point number representation. Any explanation that is asked for in this assignment should be written in the README.md file that is included in your cloned repo. (NOTE for Mac users: Apple decided to represent long numbers with </w:t>
+      </w:r>
+      <w:proofErr w:type="gramStart"/>
+      <w:r>
+        <w:t>8 bit</w:t>
+      </w:r>
+      <w:proofErr w:type="gramEnd"/>
+      <w:r>
+        <w:t xml:space="preserve"> words instead of the usual 4 bit words, so any problem dealing with long numbers may take longer to find an overflow than on other computers.)</w:t>
       </w:r>
     </w:p>
     <w:p>
@@ -103,10 +116,7 @@
         </w:numPr>
       </w:pPr>
       <w:r>
-        <w:t>Create a new project and write a code segment that repeatedly reads n and computes the sum of t</w:t>
-      </w:r>
-      <w:r>
-        <w:t>he consecutive integers 1 through n:</w:t>
+        <w:t>Create a new project and write a code segment that repeatedly reads n and computes the sum of the consecutive integers 1 through n:</w:t>
       </w:r>
       <w:r>
         <w:tab/>
@@ -130,13 +140,7 @@
             <w:rPr>
               <w:rFonts w:ascii="Cambria Math" w:hAnsi="Cambria Math"/>
             </w:rPr>
-            <m:t>sum</m:t>
-          </m:r>
-          <m:r>
-            <w:rPr>
-              <w:rFonts w:ascii="Cambria Math" w:hAnsi="Cambria Math"/>
-            </w:rPr>
-            <m:t xml:space="preserve">= </m:t>
+            <m:t xml:space="preserve">sum= </m:t>
           </m:r>
           <m:nary>
             <m:naryPr>
@@ -154,13 +158,7 @@
                 <w:rPr>
                   <w:rFonts w:ascii="Cambria Math" w:hAnsi="Cambria Math"/>
                 </w:rPr>
-                <m:t>i</m:t>
-              </m:r>
-              <m:r>
-                <w:rPr>
-                  <w:rFonts w:ascii="Cambria Math" w:hAnsi="Cambria Math"/>
-                </w:rPr>
-                <m:t>=1</m:t>
+                <m:t>i=1</m:t>
               </m:r>
             </m:sub>
             <m:sup>
@@ -237,10 +235,7 @@
       </w:r>
       <w:r>
         <w:tab/>
-        <w:t>An overflow error occurs when the result of a computation is larger than the storage for the result can handle.  Experiment with s</w:t>
-      </w:r>
-      <w:r>
-        <w:t>everal values for the upper limit of the sum (n in the formula).  How can you detect an overflow in this process?  Report the value of n that produces the overflow.  (Hint: try values for n around 250).</w:t>
+        <w:t>An overflow error occurs when the result of a computation is larger than the storage for the result can handle.  Experiment with several values for the upper limit of the sum (n in the formula).  How can you detect an overflow in this process?  Report the value of n that produces the overflow.  (Hint: try values for n around 250).</w:t>
       </w:r>
     </w:p>
     <w:p>
@@ -268,10 +263,7 @@
         <w:t xml:space="preserve"> type long</w:t>
       </w:r>
       <w:r>
-        <w:t xml:space="preserve"> for the cons</w:t>
-      </w:r>
-      <w:r>
-        <w:t>ecutive integers and the sum.  Again, test different values for the upper limit and report the value of n that causes an overflow.</w:t>
+        <w:t xml:space="preserve"> for the consecutive integers and the sum.  Again, test different values for the upper limit and report the value of n that causes an overflow.</w:t>
       </w:r>
     </w:p>
     <w:p>
@@ -290,7 +282,15 @@
       </w:r>
       <w:r>
         <w:tab/>
-        <w:t xml:space="preserve">Write a function that repeatedly reads n and computes the factorial function, n!, the product of consecutive integers: </w:t>
+        <w:t xml:space="preserve">Write a function that repeatedly reads n and computes the factorial function, </w:t>
+      </w:r>
+      <w:proofErr w:type="gramStart"/>
+      <w:r>
+        <w:t>n!,</w:t>
+      </w:r>
+      <w:proofErr w:type="gramEnd"/>
+      <w:r>
+        <w:t xml:space="preserve"> the product of consecutive integers: </w:t>
       </w:r>
       <w:r>
         <w:tab/>
@@ -315,13 +315,7 @@
           <w:rPr>
             <w:rFonts w:ascii="Cambria Math" w:hAnsi="Cambria Math"/>
           </w:rPr>
-          <m:t>Product</m:t>
-        </m:r>
-        <m:r>
-          <w:rPr>
-            <w:rFonts w:ascii="Cambria Math" w:hAnsi="Cambria Math"/>
-          </w:rPr>
-          <m:t xml:space="preserve">= </m:t>
+          <m:t xml:space="preserve">Product= </m:t>
         </m:r>
         <m:nary>
           <m:naryPr>
@@ -338,13 +332,7 @@
               <w:rPr>
                 <w:rFonts w:ascii="Cambria Math" w:hAnsi="Cambria Math"/>
               </w:rPr>
-              <m:t>i</m:t>
-            </m:r>
-            <m:r>
-              <w:rPr>
-                <w:rFonts w:ascii="Cambria Math" w:hAnsi="Cambria Math"/>
-              </w:rPr>
-              <m:t>=1</m:t>
+              <m:t>i=1</m:t>
             </m:r>
           </m:sub>
           <m:sup>
@@ -425,10 +413,7 @@
         <w:t xml:space="preserve"> type double</w:t>
       </w:r>
       <w:r>
-        <w:t xml:space="preserve"> to st</w:t>
-      </w:r>
-      <w:r>
-        <w:t>ore the result. What value of n causes an overflow?</w:t>
+        <w:t xml:space="preserve"> to store the result. What value of n causes an overflow?</w:t>
       </w:r>
     </w:p>
     <w:p>
@@ -462,22 +447,120 @@
       <w:r>
         <w:tab/>
       </w:r>
-      <w:r>
-        <w:tab/>
-        <w:t>(</w:t>
-      </w:r>
-    </w:p>
-    <w:p>
-      <w:pPr>
-        <w:pStyle w:val="Standard"/>
-        <w:ind w:left="720" w:hanging="720"/>
-      </w:pPr>
-      <w:r>
-        <w:tab/>
-        <w:t>Compute the sum by computing and storing the ratio 1/n and then adding up n copies of the r</w:t>
-      </w:r>
-      <w:r>
-        <w:t>atio.  What is the expected value of this function if the computations are exact?  Check your expectation with the lab assistant.</w:t>
+    </w:p>
+    <w:p>
+      <w:pPr>
+        <w:pStyle w:val="Standard"/>
+      </w:pPr>
+      <m:oMathPara>
+        <m:oMath>
+          <m:r>
+            <w:rPr>
+              <w:rFonts w:ascii="Cambria Math" w:hAnsi="Cambria Math"/>
+            </w:rPr>
+            <m:t>f</m:t>
+          </m:r>
+          <m:d>
+            <m:dPr>
+              <m:ctrlPr>
+                <w:rPr>
+                  <w:rFonts w:ascii="Cambria Math" w:hAnsi="Cambria Math"/>
+                  <w:i/>
+                </w:rPr>
+              </m:ctrlPr>
+            </m:dPr>
+            <m:e>
+              <m:r>
+                <w:rPr>
+                  <w:rFonts w:ascii="Cambria Math" w:hAnsi="Cambria Math"/>
+                </w:rPr>
+                <m:t>n</m:t>
+              </m:r>
+            </m:e>
+          </m:d>
+          <m:r>
+            <w:rPr>
+              <w:rFonts w:ascii="Cambria Math" w:hAnsi="Cambria Math"/>
+            </w:rPr>
+            <m:t>=</m:t>
+          </m:r>
+          <m:nary>
+            <m:naryPr>
+              <m:chr m:val="∑"/>
+              <m:ctrlPr>
+                <w:rPr>
+                  <w:rFonts w:ascii="Cambria Math" w:hAnsi="Cambria Math"/>
+                  <w:i/>
+                </w:rPr>
+              </m:ctrlPr>
+            </m:naryPr>
+            <m:sub>
+              <m:r>
+                <w:rPr>
+                  <w:rFonts w:ascii="Cambria Math" w:hAnsi="Cambria Math"/>
+                </w:rPr>
+                <m:t>i=1</m:t>
+              </m:r>
+            </m:sub>
+            <m:sup>
+              <m:r>
+                <w:rPr>
+                  <w:rFonts w:ascii="Cambria Math" w:hAnsi="Cambria Math"/>
+                </w:rPr>
+                <m:t>n</m:t>
+              </m:r>
+            </m:sup>
+            <m:e>
+              <m:f>
+                <m:fPr>
+                  <m:ctrlPr>
+                    <w:rPr>
+                      <w:rFonts w:ascii="Cambria Math" w:hAnsi="Cambria Math"/>
+                      <w:i/>
+                    </w:rPr>
+                  </m:ctrlPr>
+                </m:fPr>
+                <m:num>
+                  <m:r>
+                    <w:rPr>
+                      <w:rFonts w:ascii="Cambria Math" w:hAnsi="Cambria Math"/>
+                    </w:rPr>
+                    <m:t>1</m:t>
+                  </m:r>
+                </m:num>
+                <m:den>
+                  <m:r>
+                    <w:rPr>
+                      <w:rFonts w:ascii="Cambria Math" w:hAnsi="Cambria Math"/>
+                    </w:rPr>
+                    <m:t>i</m:t>
+                  </m:r>
+                </m:den>
+              </m:f>
+            </m:e>
+          </m:nary>
+          <m:r>
+            <w:rPr>
+              <w:rFonts w:ascii="Cambria Math" w:hAnsi="Cambria Math"/>
+            </w:rPr>
+            <m:t>-1.0</m:t>
+          </m:r>
+        </m:oMath>
+      </m:oMathPara>
+    </w:p>
+    <w:p>
+      <w:pPr>
+        <w:pStyle w:val="Standard"/>
+        <w:ind w:left="720" w:hanging="720"/>
+      </w:pPr>
+      <w:r>
+        <w:tab/>
+        <w:t xml:space="preserve">Compute the sum by computing and storing the ratio 1/n and then adding up n copies of </w:t>
+      </w:r>
+      <w:bookmarkStart w:id="0" w:name="_GoBack"/>
+      <w:bookmarkEnd w:id="0"/>
+      <w:r>
+        <w:t>the ratio.  What is the expected value of this function if the computations are exact?  Check your expectation with the lab assistant.</w:t>
       </w:r>
     </w:p>
     <w:p>
@@ -496,10 +579,7 @@
         <w:t>float and double as the data types</w:t>
       </w:r>
       <w:r>
-        <w:t xml:space="preserve"> to store the ratio (1/n</w:t>
-      </w:r>
-      <w:r>
-        <w:t>) and the result.  Explain the results.</w:t>
+        <w:t xml:space="preserve"> to store the ratio (1/n) and the result.  Explain the results.</w:t>
       </w:r>
     </w:p>
     <w:p>
@@ -539,21 +619,63 @@
         <w:rPr>
           <w:rFonts w:ascii="Courier New" w:hAnsi="Courier New" w:cs="Courier New"/>
         </w:rPr>
-        <w:t>for (float i = 3.4; i &lt; 4.4; i += 0.2)</w:t>
-      </w:r>
-    </w:p>
-    <w:p>
-      <w:pPr>
-        <w:pStyle w:val="Standard"/>
-        <w:ind w:left="720" w:hanging="720"/>
+        <w:t xml:space="preserve">for (float </w:t>
+      </w:r>
+      <w:proofErr w:type="spellStart"/>
+      <w:r>
         <w:rPr>
           <w:rFonts w:ascii="Courier New" w:hAnsi="Courier New" w:cs="Courier New"/>
         </w:rPr>
-      </w:pPr>
+        <w:t>i</w:t>
+      </w:r>
+      <w:proofErr w:type="spellEnd"/>
       <w:r>
         <w:rPr>
           <w:rFonts w:ascii="Courier New" w:hAnsi="Courier New" w:cs="Courier New"/>
         </w:rPr>
+        <w:t xml:space="preserve"> = 3.4; </w:t>
+      </w:r>
+      <w:proofErr w:type="spellStart"/>
+      <w:r>
+        <w:rPr>
+          <w:rFonts w:ascii="Courier New" w:hAnsi="Courier New" w:cs="Courier New"/>
+        </w:rPr>
+        <w:t>i</w:t>
+      </w:r>
+      <w:proofErr w:type="spellEnd"/>
+      <w:r>
+        <w:rPr>
+          <w:rFonts w:ascii="Courier New" w:hAnsi="Courier New" w:cs="Courier New"/>
+        </w:rPr>
+        <w:t xml:space="preserve"> &lt; 4.4; </w:t>
+      </w:r>
+      <w:proofErr w:type="spellStart"/>
+      <w:r>
+        <w:rPr>
+          <w:rFonts w:ascii="Courier New" w:hAnsi="Courier New" w:cs="Courier New"/>
+        </w:rPr>
+        <w:t>i</w:t>
+      </w:r>
+      <w:proofErr w:type="spellEnd"/>
+      <w:r>
+        <w:rPr>
+          <w:rFonts w:ascii="Courier New" w:hAnsi="Courier New" w:cs="Courier New"/>
+        </w:rPr>
+        <w:t xml:space="preserve"> += 0.2)</w:t>
+      </w:r>
+    </w:p>
+    <w:p>
+      <w:pPr>
+        <w:pStyle w:val="Standard"/>
+        <w:ind w:left="720" w:hanging="720"/>
+        <w:rPr>
+          <w:rFonts w:ascii="Courier New" w:hAnsi="Courier New" w:cs="Courier New"/>
+        </w:rPr>
+      </w:pPr>
+      <w:r>
+        <w:rPr>
+          <w:rFonts w:ascii="Courier New" w:hAnsi="Courier New" w:cs="Courier New"/>
+        </w:rPr>
         <w:tab/>
         <w:t xml:space="preserve">{   </w:t>
       </w:r>
@@ -577,21 +699,49 @@
           <w:rFonts w:ascii="Courier New" w:hAnsi="Courier New" w:cs="Courier New"/>
         </w:rPr>
         <w:tab/>
-        <w:t>cout &lt;&lt; "i = " &lt;&lt; i &lt;&lt; endl;</w:t>
-      </w:r>
-    </w:p>
-    <w:p>
-      <w:pPr>
-        <w:pStyle w:val="Standard"/>
-        <w:ind w:left="720" w:hanging="720"/>
+        <w:t>cout &lt;&lt; "</w:t>
+      </w:r>
+      <w:proofErr w:type="spellStart"/>
+      <w:r>
         <w:rPr>
           <w:rFonts w:ascii="Courier New" w:hAnsi="Courier New" w:cs="Courier New"/>
         </w:rPr>
-      </w:pPr>
+        <w:t>i</w:t>
+      </w:r>
+      <w:proofErr w:type="spellEnd"/>
       <w:r>
         <w:rPr>
           <w:rFonts w:ascii="Courier New" w:hAnsi="Courier New" w:cs="Courier New"/>
         </w:rPr>
+        <w:t xml:space="preserve"> = " &lt;&lt; </w:t>
+      </w:r>
+      <w:proofErr w:type="spellStart"/>
+      <w:r>
+        <w:rPr>
+          <w:rFonts w:ascii="Courier New" w:hAnsi="Courier New" w:cs="Courier New"/>
+        </w:rPr>
+        <w:t>i</w:t>
+      </w:r>
+      <w:proofErr w:type="spellEnd"/>
+      <w:r>
+        <w:rPr>
+          <w:rFonts w:ascii="Courier New" w:hAnsi="Courier New" w:cs="Courier New"/>
+        </w:rPr>
+        <w:t xml:space="preserve"> &lt;&lt; endl;</w:t>
+      </w:r>
+    </w:p>
+    <w:p>
+      <w:pPr>
+        <w:pStyle w:val="Standard"/>
+        <w:ind w:left="720" w:hanging="720"/>
+        <w:rPr>
+          <w:rFonts w:ascii="Courier New" w:hAnsi="Courier New" w:cs="Courier New"/>
+        </w:rPr>
+      </w:pPr>
+      <w:r>
+        <w:rPr>
+          <w:rFonts w:ascii="Courier New" w:hAnsi="Courier New" w:cs="Courier New"/>
+        </w:rPr>
         <w:tab/>
         <w:t>}</w:t>
       </w:r>
@@ -612,10 +762,15 @@
       </w:r>
       <w:r>
         <w:tab/>
-        <w:t>Now change the vari</w:t>
-      </w:r>
-      <w:r>
-        <w:t>able i in part 7 to type double.  Explain the effect.</w:t>
+        <w:t xml:space="preserve">Now change the variable </w:t>
+      </w:r>
+      <w:proofErr w:type="spellStart"/>
+      <w:r>
+        <w:t>i</w:t>
+      </w:r>
+      <w:proofErr w:type="spellEnd"/>
+      <w:r>
+        <w:t xml:space="preserve"> in part 7 to type double.  Explain the effect.</w:t>
       </w:r>
     </w:p>
     <w:p>
@@ -678,10 +833,15 @@
       </w:pPr>
       <w:r>
         <w:tab/>
-        <w:t>Use the following guideline for naming your file: lab3-&lt;uwyo-user</w:t>
-      </w:r>
-      <w:r>
-        <w:t>name&gt;.cpp (don't write the “&lt;” and “&gt;”, those are used in our field to usually denote a test placeholder) and please include this file in the top level of your repository (same level as your README).</w:t>
+        <w:t>Use the following guideline for naming your file: lab3-&lt;uwyo-username&gt;.</w:t>
+      </w:r>
+      <w:proofErr w:type="spellStart"/>
+      <w:r>
+        <w:t>cpp</w:t>
+      </w:r>
+      <w:proofErr w:type="spellEnd"/>
+      <w:r>
+        <w:t xml:space="preserve"> (don't write the “&lt;” and “&gt;”, those are used in our field to usually denote a test placeholder) and please include this file in the top level of your repository (same level as your README).</w:t>
       </w:r>
     </w:p>
     <w:p>
@@ -724,7 +884,15 @@
       </w:pPr>
       <w:r>
         <w:tab/>
-        <w:t xml:space="preserve">L3.P1: Sum function written and the </w:t>
+        <w:t>L</w:t>
+      </w:r>
+      <w:proofErr w:type="gramStart"/>
+      <w:r>
+        <w:t>3.P</w:t>
+      </w:r>
+      <w:proofErr w:type="gramEnd"/>
+      <w:r>
+        <w:t xml:space="preserve">1: Sum function written and the </w:t>
       </w:r>
       <w:r>
         <w:rPr>
@@ -734,20 +902,25 @@
         <w:t xml:space="preserve">n </w:t>
       </w:r>
       <w:r>
-        <w:t>values</w:t>
-      </w:r>
-      <w:r>
-        <w:t xml:space="preserve"> where overflow occurred for both type short and type long are reported.</w:t>
-      </w:r>
-    </w:p>
-    <w:p>
-      <w:pPr>
-        <w:pStyle w:val="Standard"/>
-        <w:ind w:left="720" w:hanging="720"/>
-      </w:pPr>
-      <w:r>
-        <w:tab/>
-        <w:t xml:space="preserve">L3.P2: Product function written and the </w:t>
+        <w:t>values where overflow occurred for both type short and type long are reported.</w:t>
+      </w:r>
+    </w:p>
+    <w:p>
+      <w:pPr>
+        <w:pStyle w:val="Standard"/>
+        <w:ind w:left="720" w:hanging="720"/>
+      </w:pPr>
+      <w:r>
+        <w:tab/>
+        <w:t>L</w:t>
+      </w:r>
+      <w:proofErr w:type="gramStart"/>
+      <w:r>
+        <w:t>3.P</w:t>
+      </w:r>
+      <w:proofErr w:type="gramEnd"/>
+      <w:r>
+        <w:t xml:space="preserve">2: Product function written and the </w:t>
       </w:r>
       <w:r>
         <w:rPr>
@@ -767,20 +940,33 @@
       </w:pPr>
       <w:r>
         <w:tab/>
-        <w:t>L3.P3: Code generates the asked for sum and explanation gi</w:t>
-      </w:r>
-      <w:r>
-        <w:t>ven for Problem 6.</w:t>
-      </w:r>
-    </w:p>
-    <w:p>
-      <w:pPr>
-        <w:pStyle w:val="Standard"/>
-        <w:ind w:left="720" w:hanging="720"/>
-      </w:pPr>
-      <w:r>
-        <w:tab/>
-        <w:t>L3.P4: Point of numeric error correctly identified and explanation given for both float and double data-types.</w:t>
+        <w:t>L</w:t>
+      </w:r>
+      <w:proofErr w:type="gramStart"/>
+      <w:r>
+        <w:t>3.P</w:t>
+      </w:r>
+      <w:proofErr w:type="gramEnd"/>
+      <w:r>
+        <w:t>3: Code generates the asked for sum and explanation given for Problem 6.</w:t>
+      </w:r>
+    </w:p>
+    <w:p>
+      <w:pPr>
+        <w:pStyle w:val="Standard"/>
+        <w:ind w:left="720" w:hanging="720"/>
+      </w:pPr>
+      <w:r>
+        <w:tab/>
+        <w:t>L</w:t>
+      </w:r>
+      <w:proofErr w:type="gramStart"/>
+      <w:r>
+        <w:t>3.P</w:t>
+      </w:r>
+      <w:proofErr w:type="gramEnd"/>
+      <w:r>
+        <w:t>4: Point of numeric error correctly identified and explanation given for both float and double data-types.</w:t>
       </w:r>
     </w:p>
     <w:p>
@@ -867,12 +1053,6 @@
         <w:gridCol w:w="2160"/>
       </w:tblGrid>
       <w:tr>
-        <w:tblPrEx>
-          <w:tblCellMar>
-            <w:top w:w="0" w:type="dxa"/>
-            <w:bottom w:w="0" w:type="dxa"/>
-          </w:tblCellMar>
-        </w:tblPrEx>
         <w:tc>
           <w:tcPr>
             <w:tcW w:w="2160" w:type="dxa"/>
@@ -902,7 +1082,6 @@
                 <w:b/>
                 <w:bCs/>
               </w:rPr>
-              <w:lastRenderedPageBreak/>
               <w:t>Point</w:t>
             </w:r>
           </w:p>
@@ -1009,12 +1188,6 @@
         </w:tc>
       </w:tr>
       <w:tr>
-        <w:tblPrEx>
-          <w:tblCellMar>
-            <w:top w:w="0" w:type="dxa"/>
-            <w:bottom w:w="0" w:type="dxa"/>
-          </w:tblCellMar>
-        </w:tblPrEx>
         <w:tc>
           <w:tcPr>
             <w:tcW w:w="2160" w:type="dxa"/>
@@ -1035,115 +1208,15 @@
               <w:pStyle w:val="TableContents"/>
             </w:pPr>
             <w:r>
-              <w:t>L3.P1</w:t>
+              <w:t>L</w:t>
             </w:r>
-          </w:p>
-        </w:tc>
-        <w:tc>
-          <w:tcPr>
-            <w:tcW w:w="2160" w:type="dxa"/>
-            <w:tcBorders>
-              <w:left w:val="single" w:sz="2" w:space="0" w:color="000000"/>
-              <w:bottom w:val="single" w:sz="2" w:space="0" w:color="000000"/>
-            </w:tcBorders>
-            <w:shd w:val="clear" w:color="auto" w:fill="auto"/>
-            <w:tcMar>
-              <w:top w:w="55" w:type="dxa"/>
-              <w:left w:w="55" w:type="dxa"/>
-              <w:bottom w:w="55" w:type="dxa"/>
-              <w:right w:w="55" w:type="dxa"/>
-            </w:tcMar>
-          </w:tcPr>
-          <w:p>
-            <w:pPr>
-              <w:pStyle w:val="TableContents"/>
-            </w:pPr>
+            <w:proofErr w:type="gramStart"/>
             <w:r>
-              <w:t>Correct code AND values</w:t>
+              <w:t>3.P</w:t>
             </w:r>
-          </w:p>
-        </w:tc>
-        <w:tc>
-          <w:tcPr>
-            <w:tcW w:w="2160" w:type="dxa"/>
-            <w:tcBorders>
-              <w:left w:val="single" w:sz="2" w:space="0" w:color="000000"/>
-              <w:bottom w:val="single" w:sz="2" w:space="0" w:color="000000"/>
-            </w:tcBorders>
-            <w:shd w:val="clear" w:color="auto" w:fill="auto"/>
-            <w:tcMar>
-              <w:top w:w="55" w:type="dxa"/>
-              <w:left w:w="55" w:type="dxa"/>
-              <w:bottom w:w="55" w:type="dxa"/>
-              <w:right w:w="55" w:type="dxa"/>
-            </w:tcMar>
-          </w:tcPr>
-          <w:p>
-            <w:pPr>
-              <w:pStyle w:val="TableContents"/>
-            </w:pPr>
+            <w:proofErr w:type="gramEnd"/>
             <w:r>
-              <w:t>Incorrect code OR values</w:t>
-            </w:r>
-          </w:p>
-        </w:tc>
-        <w:tc>
-          <w:tcPr>
-            <w:tcW w:w="2160" w:type="dxa"/>
-            <w:tcBorders>
-              <w:left w:val="single" w:sz="2" w:space="0" w:color="000000"/>
-              <w:bottom w:val="single" w:sz="2" w:space="0" w:color="000000"/>
-              <w:right w:val="single" w:sz="2" w:space="0" w:color="000000"/>
-            </w:tcBorders>
-            <w:shd w:val="clear" w:color="auto" w:fill="auto"/>
-            <w:tcMar>
-              <w:top w:w="55" w:type="dxa"/>
-              <w:left w:w="55" w:type="dxa"/>
-              <w:bottom w:w="55" w:type="dxa"/>
-              <w:right w:w="55" w:type="dxa"/>
-            </w:tcMar>
-          </w:tcPr>
-          <w:p>
-            <w:pPr>
-              <w:pStyle w:val="TableContents"/>
-            </w:pPr>
-            <w:r>
-              <w:t xml:space="preserve">Incorrect code AND </w:t>
-            </w:r>
-            <w:r>
-              <w:t>values</w:t>
-            </w:r>
-          </w:p>
-        </w:tc>
-      </w:tr>
-      <w:tr>
-        <w:tblPrEx>
-          <w:tblCellMar>
-            <w:top w:w="0" w:type="dxa"/>
-            <w:bottom w:w="0" w:type="dxa"/>
-          </w:tblCellMar>
-        </w:tblPrEx>
-        <w:tc>
-          <w:tcPr>
-            <w:tcW w:w="2160" w:type="dxa"/>
-            <w:tcBorders>
-              <w:left w:val="single" w:sz="2" w:space="0" w:color="000000"/>
-              <w:bottom w:val="single" w:sz="2" w:space="0" w:color="000000"/>
-            </w:tcBorders>
-            <w:shd w:val="clear" w:color="auto" w:fill="auto"/>
-            <w:tcMar>
-              <w:top w:w="55" w:type="dxa"/>
-              <w:left w:w="55" w:type="dxa"/>
-              <w:bottom w:w="55" w:type="dxa"/>
-              <w:right w:w="55" w:type="dxa"/>
-            </w:tcMar>
-          </w:tcPr>
-          <w:p>
-            <w:pPr>
-              <w:pStyle w:val="TableContents"/>
-            </w:pPr>
-            <w:r>
-              <w:t>L3.P2</w:t>
+              <w:t>1</w:t>
             </w:r>
           </w:p>
         </w:tc>
@@ -1222,12 +1295,6 @@
         </w:tc>
       </w:tr>
       <w:tr>
-        <w:tblPrEx>
-          <w:tblCellMar>
-            <w:top w:w="0" w:type="dxa"/>
-            <w:bottom w:w="0" w:type="dxa"/>
-          </w:tblCellMar>
-        </w:tblPrEx>
         <w:tc>
           <w:tcPr>
             <w:tcW w:w="2160" w:type="dxa"/>
@@ -1248,7 +1315,122 @@
               <w:pStyle w:val="TableContents"/>
             </w:pPr>
             <w:r>
-              <w:t>L3.P3</w:t>
+              <w:t>L</w:t>
+            </w:r>
+            <w:proofErr w:type="gramStart"/>
+            <w:r>
+              <w:t>3.P</w:t>
+            </w:r>
+            <w:proofErr w:type="gramEnd"/>
+            <w:r>
+              <w:t>2</w:t>
+            </w:r>
+          </w:p>
+        </w:tc>
+        <w:tc>
+          <w:tcPr>
+            <w:tcW w:w="2160" w:type="dxa"/>
+            <w:tcBorders>
+              <w:left w:val="single" w:sz="2" w:space="0" w:color="000000"/>
+              <w:bottom w:val="single" w:sz="2" w:space="0" w:color="000000"/>
+            </w:tcBorders>
+            <w:shd w:val="clear" w:color="auto" w:fill="auto"/>
+            <w:tcMar>
+              <w:top w:w="55" w:type="dxa"/>
+              <w:left w:w="55" w:type="dxa"/>
+              <w:bottom w:w="55" w:type="dxa"/>
+              <w:right w:w="55" w:type="dxa"/>
+            </w:tcMar>
+          </w:tcPr>
+          <w:p>
+            <w:pPr>
+              <w:pStyle w:val="TableContents"/>
+            </w:pPr>
+            <w:r>
+              <w:t>Correct code AND values</w:t>
+            </w:r>
+          </w:p>
+        </w:tc>
+        <w:tc>
+          <w:tcPr>
+            <w:tcW w:w="2160" w:type="dxa"/>
+            <w:tcBorders>
+              <w:left w:val="single" w:sz="2" w:space="0" w:color="000000"/>
+              <w:bottom w:val="single" w:sz="2" w:space="0" w:color="000000"/>
+            </w:tcBorders>
+            <w:shd w:val="clear" w:color="auto" w:fill="auto"/>
+            <w:tcMar>
+              <w:top w:w="55" w:type="dxa"/>
+              <w:left w:w="55" w:type="dxa"/>
+              <w:bottom w:w="55" w:type="dxa"/>
+              <w:right w:w="55" w:type="dxa"/>
+            </w:tcMar>
+          </w:tcPr>
+          <w:p>
+            <w:pPr>
+              <w:pStyle w:val="TableContents"/>
+            </w:pPr>
+            <w:r>
+              <w:t>Incorrect code OR values</w:t>
+            </w:r>
+          </w:p>
+        </w:tc>
+        <w:tc>
+          <w:tcPr>
+            <w:tcW w:w="2160" w:type="dxa"/>
+            <w:tcBorders>
+              <w:left w:val="single" w:sz="2" w:space="0" w:color="000000"/>
+              <w:bottom w:val="single" w:sz="2" w:space="0" w:color="000000"/>
+              <w:right w:val="single" w:sz="2" w:space="0" w:color="000000"/>
+            </w:tcBorders>
+            <w:shd w:val="clear" w:color="auto" w:fill="auto"/>
+            <w:tcMar>
+              <w:top w:w="55" w:type="dxa"/>
+              <w:left w:w="55" w:type="dxa"/>
+              <w:bottom w:w="55" w:type="dxa"/>
+              <w:right w:w="55" w:type="dxa"/>
+            </w:tcMar>
+          </w:tcPr>
+          <w:p>
+            <w:pPr>
+              <w:pStyle w:val="TableContents"/>
+            </w:pPr>
+            <w:r>
+              <w:t>Incorrect code AND values</w:t>
+            </w:r>
+          </w:p>
+        </w:tc>
+      </w:tr>
+      <w:tr>
+        <w:tc>
+          <w:tcPr>
+            <w:tcW w:w="2160" w:type="dxa"/>
+            <w:tcBorders>
+              <w:left w:val="single" w:sz="2" w:space="0" w:color="000000"/>
+              <w:bottom w:val="single" w:sz="2" w:space="0" w:color="000000"/>
+            </w:tcBorders>
+            <w:shd w:val="clear" w:color="auto" w:fill="auto"/>
+            <w:tcMar>
+              <w:top w:w="55" w:type="dxa"/>
+              <w:left w:w="55" w:type="dxa"/>
+              <w:bottom w:w="55" w:type="dxa"/>
+              <w:right w:w="55" w:type="dxa"/>
+            </w:tcMar>
+          </w:tcPr>
+          <w:p>
+            <w:pPr>
+              <w:pStyle w:val="TableContents"/>
+            </w:pPr>
+            <w:r>
+              <w:t>L</w:t>
+            </w:r>
+            <w:proofErr w:type="gramStart"/>
+            <w:r>
+              <w:t>3.P</w:t>
+            </w:r>
+            <w:proofErr w:type="gramEnd"/>
+            <w:r>
+              <w:t>3</w:t>
             </w:r>
           </w:p>
         </w:tc>
@@ -1327,12 +1509,6 @@
         </w:tc>
       </w:tr>
       <w:tr>
-        <w:tblPrEx>
-          <w:tblCellMar>
-            <w:top w:w="0" w:type="dxa"/>
-            <w:bottom w:w="0" w:type="dxa"/>
-          </w:tblCellMar>
-        </w:tblPrEx>
         <w:tc>
           <w:tcPr>
             <w:tcW w:w="2160" w:type="dxa"/>
@@ -1353,7 +1529,15 @@
               <w:pStyle w:val="TableContents"/>
             </w:pPr>
             <w:r>
-              <w:t>L3.P4</w:t>
+              <w:t>L</w:t>
+            </w:r>
+            <w:proofErr w:type="gramStart"/>
+            <w:r>
+              <w:t>3.P</w:t>
+            </w:r>
+            <w:proofErr w:type="gramEnd"/>
+            <w:r>
+              <w:t>4</w:t>
             </w:r>
           </w:p>
         </w:tc>
@@ -1401,10 +1585,7 @@
               <w:pStyle w:val="TableContents"/>
             </w:pPr>
             <w:r>
-              <w:t xml:space="preserve">Missing points of error OR </w:t>
-            </w:r>
-            <w:r>
-              <w:t>explanation</w:t>
+              <w:t>Missing points of error OR explanation</w:t>
             </w:r>
           </w:p>
         </w:tc>
@@ -1467,7 +1648,7 @@
 </file>
 
 <file path=word/endnotes.xml><?xml version="1.0" encoding="utf-8"?>
-<w:endnotes xmlns:wpc="http://schemas.microsoft.com/office/word/2010/wordprocessingCanvas" xmlns:cx="http://schemas.microsoft.com/office/drawing/2014/chartex" xmlns:cx1="http://schemas.microsoft.com/office/drawing/2015/9/8/chartex" xmlns:mc="http://schemas.openxmlformats.org/markup-compatibility/2006" xmlns:o="urn:schemas-microsoft-com:office:office" xmlns:r="http://schemas.openxmlformats.org/officeDocument/2006/relationships" xmlns:m="http://schemas.openxmlformats.org/officeDocument/2006/math" xmlns:v="urn:schemas-microsoft-com:vml" xmlns:wp14="http://schemas.microsoft.com/office/word/2010/wordprocessingDrawing" xmlns:wp="http://schemas.openxmlformats.org/drawingml/2006/wordprocessingDrawing" xmlns:w10="urn:schemas-microsoft-com:office:word" xmlns:w="http://schemas.openxmlformats.org/wordprocessingml/2006/main" xmlns:w14="http://schemas.microsoft.com/office/word/2010/wordml" xmlns:w15="http://schemas.microsoft.com/office/word/2012/wordml" xmlns:w16se="http://schemas.microsoft.com/office/word/2015/wordml/symex" xmlns:wpg="http://schemas.microsoft.com/office/word/2010/wordprocessingGroup" xmlns:wpi="http://schemas.microsoft.com/office/word/2010/wordprocessingInk" xmlns:wne="http://schemas.microsoft.com/office/word/2006/wordml" xmlns:wps="http://schemas.microsoft.com/office/word/2010/wordprocessingShape" mc:Ignorable="w14 w15 w16se wp14">
+<w:endnotes xmlns:wpc="http://schemas.microsoft.com/office/word/2010/wordprocessingCanvas" xmlns:cx="http://schemas.microsoft.com/office/drawing/2014/chartex" xmlns:cx1="http://schemas.microsoft.com/office/drawing/2015/9/8/chartex" xmlns:cx2="http://schemas.microsoft.com/office/drawing/2015/10/21/chartex" xmlns:cx3="http://schemas.microsoft.com/office/drawing/2016/5/9/chartex" xmlns:cx4="http://schemas.microsoft.com/office/drawing/2016/5/10/chartex" xmlns:cx5="http://schemas.microsoft.com/office/drawing/2016/5/11/chartex" xmlns:cx6="http://schemas.microsoft.com/office/drawing/2016/5/12/chartex" xmlns:cx7="http://schemas.microsoft.com/office/drawing/2016/5/13/chartex" xmlns:cx8="http://schemas.microsoft.com/office/drawing/2016/5/14/chartex" xmlns:mc="http://schemas.openxmlformats.org/markup-compatibility/2006" xmlns:aink="http://schemas.microsoft.com/office/drawing/2016/ink" xmlns:am3d="http://schemas.microsoft.com/office/drawing/2017/model3d" xmlns:o="urn:schemas-microsoft-com:office:office" xmlns:r="http://schemas.openxmlformats.org/officeDocument/2006/relationships" xmlns:m="http://schemas.openxmlformats.org/officeDocument/2006/math" xmlns:v="urn:schemas-microsoft-com:vml" xmlns:wp14="http://schemas.microsoft.com/office/word/2010/wordprocessingDrawing" xmlns:wp="http://schemas.openxmlformats.org/drawingml/2006/wordprocessingDrawing" xmlns:w10="urn:schemas-microsoft-com:office:word" xmlns:w="http://schemas.openxmlformats.org/wordprocessingml/2006/main" xmlns:w14="http://schemas.microsoft.com/office/word/2010/wordml" xmlns:w15="http://schemas.microsoft.com/office/word/2012/wordml" xmlns:w16cid="http://schemas.microsoft.com/office/word/2016/wordml/cid" xmlns:w16se="http://schemas.microsoft.com/office/word/2015/wordml/symex" xmlns:wpg="http://schemas.microsoft.com/office/word/2010/wordprocessingGroup" xmlns:wpi="http://schemas.microsoft.com/office/word/2010/wordprocessingInk" xmlns:wne="http://schemas.microsoft.com/office/word/2006/wordml" xmlns:wps="http://schemas.microsoft.com/office/word/2010/wordprocessingShape" mc:Ignorable="w14 w15 w16se w16cid wp14">
   <w:endnote w:type="separator" w:id="-1">
     <w:p>
       <w:r>
@@ -1486,7 +1667,7 @@
 </file>
 
 <file path=word/footnotes.xml><?xml version="1.0" encoding="utf-8"?>
-<w:footnotes xmlns:wpc="http://schemas.microsoft.com/office/word/2010/wordprocessingCanvas" xmlns:cx="http://schemas.microsoft.com/office/drawing/2014/chartex" xmlns:cx1="http://schemas.microsoft.com/office/drawing/2015/9/8/chartex" xmlns:mc="http://schemas.openxmlformats.org/markup-compatibility/2006" xmlns:o="urn:schemas-microsoft-com:office:office" xmlns:r="http://schemas.openxmlformats.org/officeDocument/2006/relationships" xmlns:m="http://schemas.openxmlformats.org/officeDocument/2006/math" xmlns:v="urn:schemas-microsoft-com:vml" xmlns:wp14="http://schemas.microsoft.com/office/word/2010/wordprocessingDrawing" xmlns:wp="http://schemas.openxmlformats.org/drawingml/2006/wordprocessingDrawing" xmlns:w10="urn:schemas-microsoft-com:office:word" xmlns:w="http://schemas.openxmlformats.org/wordprocessingml/2006/main" xmlns:w14="http://schemas.microsoft.com/office/word/2010/wordml" xmlns:w15="http://schemas.microsoft.com/office/word/2012/wordml" xmlns:w16se="http://schemas.microsoft.com/office/word/2015/wordml/symex" xmlns:wpg="http://schemas.microsoft.com/office/word/2010/wordprocessingGroup" xmlns:wpi="http://schemas.microsoft.com/office/word/2010/wordprocessingInk" xmlns:wne="http://schemas.microsoft.com/office/word/2006/wordml" xmlns:wps="http://schemas.microsoft.com/office/word/2010/wordprocessingShape" mc:Ignorable="w14 w15 w16se wp14">
+<w:footnotes xmlns:wpc="http://schemas.microsoft.com/office/word/2010/wordprocessingCanvas" xmlns:cx="http://schemas.microsoft.com/office/drawing/2014/chartex" xmlns:cx1="http://schemas.microsoft.com/office/drawing/2015/9/8/chartex" xmlns:cx2="http://schemas.microsoft.com/office/drawing/2015/10/21/chartex" xmlns:cx3="http://schemas.microsoft.com/office/drawing/2016/5/9/chartex" xmlns:cx4="http://schemas.microsoft.com/office/drawing/2016/5/10/chartex" xmlns:cx5="http://schemas.microsoft.com/office/drawing/2016/5/11/chartex" xmlns:cx6="http://schemas.microsoft.com/office/drawing/2016/5/12/chartex" xmlns:cx7="http://schemas.microsoft.com/office/drawing/2016/5/13/chartex" xmlns:cx8="http://schemas.microsoft.com/office/drawing/2016/5/14/chartex" xmlns:mc="http://schemas.openxmlformats.org/markup-compatibility/2006" xmlns:aink="http://schemas.microsoft.com/office/drawing/2016/ink" xmlns:am3d="http://schemas.microsoft.com/office/drawing/2017/model3d" xmlns:o="urn:schemas-microsoft-com:office:office" xmlns:r="http://schemas.openxmlformats.org/officeDocument/2006/relationships" xmlns:m="http://schemas.openxmlformats.org/officeDocument/2006/math" xmlns:v="urn:schemas-microsoft-com:vml" xmlns:wp14="http://schemas.microsoft.com/office/word/2010/wordprocessingDrawing" xmlns:wp="http://schemas.openxmlformats.org/drawingml/2006/wordprocessingDrawing" xmlns:w10="urn:schemas-microsoft-com:office:word" xmlns:w="http://schemas.openxmlformats.org/wordprocessingml/2006/main" xmlns:w14="http://schemas.microsoft.com/office/word/2010/wordml" xmlns:w15="http://schemas.microsoft.com/office/word/2012/wordml" xmlns:w16cid="http://schemas.microsoft.com/office/word/2016/wordml/cid" xmlns:w16se="http://schemas.microsoft.com/office/word/2015/wordml/symex" xmlns:wpg="http://schemas.microsoft.com/office/word/2010/wordprocessingGroup" xmlns:wpi="http://schemas.microsoft.com/office/word/2010/wordprocessingInk" xmlns:wne="http://schemas.microsoft.com/office/word/2006/wordml" xmlns:wps="http://schemas.microsoft.com/office/word/2010/wordprocessingShape" mc:Ignorable="w14 w15 w16se w16cid wp14">
   <w:footnote w:type="separator" w:id="-1">
     <w:p>
       <w:r>
@@ -1508,7 +1689,7 @@
 </file>
 
 <file path=word/header1.xml><?xml version="1.0" encoding="utf-8"?>
-<w:hdr xmlns:wpc="http://schemas.microsoft.com/office/word/2010/wordprocessingCanvas" xmlns:cx="http://schemas.microsoft.com/office/drawing/2014/chartex" xmlns:cx1="http://schemas.microsoft.com/office/drawing/2015/9/8/chartex" xmlns:mc="http://schemas.openxmlformats.org/markup-compatibility/2006" xmlns:o="urn:schemas-microsoft-com:office:office" xmlns:r="http://schemas.openxmlformats.org/officeDocument/2006/relationships" xmlns:m="http://schemas.openxmlformats.org/officeDocument/2006/math" xmlns:v="urn:schemas-microsoft-com:vml" xmlns:wp14="http://schemas.microsoft.com/office/word/2010/wordprocessingDrawing" xmlns:wp="http://schemas.openxmlformats.org/drawingml/2006/wordprocessingDrawing" xmlns:w10="urn:schemas-microsoft-com:office:word" xmlns:w="http://schemas.openxmlformats.org/wordprocessingml/2006/main" xmlns:w14="http://schemas.microsoft.com/office/word/2010/wordml" xmlns:w15="http://schemas.microsoft.com/office/word/2012/wordml" xmlns:w16se="http://schemas.microsoft.com/office/word/2015/wordml/symex" xmlns:wpg="http://schemas.microsoft.com/office/word/2010/wordprocessingGroup" xmlns:wpi="http://schemas.microsoft.com/office/word/2010/wordprocessingInk" xmlns:wne="http://schemas.microsoft.com/office/word/2006/wordml" xmlns:wps="http://schemas.microsoft.com/office/word/2010/wordprocessingShape" mc:Ignorable="w14 w15 w16se wp14">
+<w:hdr xmlns:wpc="http://schemas.microsoft.com/office/word/2010/wordprocessingCanvas" xmlns:cx="http://schemas.microsoft.com/office/drawing/2014/chartex" xmlns:cx1="http://schemas.microsoft.com/office/drawing/2015/9/8/chartex" xmlns:cx2="http://schemas.microsoft.com/office/drawing/2015/10/21/chartex" xmlns:cx3="http://schemas.microsoft.com/office/drawing/2016/5/9/chartex" xmlns:cx4="http://schemas.microsoft.com/office/drawing/2016/5/10/chartex" xmlns:cx5="http://schemas.microsoft.com/office/drawing/2016/5/11/chartex" xmlns:cx6="http://schemas.microsoft.com/office/drawing/2016/5/12/chartex" xmlns:cx7="http://schemas.microsoft.com/office/drawing/2016/5/13/chartex" xmlns:cx8="http://schemas.microsoft.com/office/drawing/2016/5/14/chartex" xmlns:mc="http://schemas.openxmlformats.org/markup-compatibility/2006" xmlns:aink="http://schemas.microsoft.com/office/drawing/2016/ink" xmlns:am3d="http://schemas.microsoft.com/office/drawing/2017/model3d" xmlns:o="urn:schemas-microsoft-com:office:office" xmlns:r="http://schemas.openxmlformats.org/officeDocument/2006/relationships" xmlns:m="http://schemas.openxmlformats.org/officeDocument/2006/math" xmlns:v="urn:schemas-microsoft-com:vml" xmlns:wp14="http://schemas.microsoft.com/office/word/2010/wordprocessingDrawing" xmlns:wp="http://schemas.openxmlformats.org/drawingml/2006/wordprocessingDrawing" xmlns:w10="urn:schemas-microsoft-com:office:word" xmlns:w="http://schemas.openxmlformats.org/wordprocessingml/2006/main" xmlns:w14="http://schemas.microsoft.com/office/word/2010/wordml" xmlns:w15="http://schemas.microsoft.com/office/word/2012/wordml" xmlns:w16cid="http://schemas.microsoft.com/office/word/2016/wordml/cid" xmlns:w16se="http://schemas.microsoft.com/office/word/2015/wordml/symex" xmlns:wpg="http://schemas.microsoft.com/office/word/2010/wordprocessingGroup" xmlns:wpi="http://schemas.microsoft.com/office/word/2010/wordprocessingInk" xmlns:wne="http://schemas.microsoft.com/office/word/2006/wordml" xmlns:wps="http://schemas.microsoft.com/office/word/2010/wordprocessingShape" mc:Ignorable="w14 w15 w16se w16cid wp14">
   <w:p>
     <w:pPr>
       <w:pStyle w:val="Header"/>
@@ -1610,7 +1791,7 @@
 </file>
 
 <file path=word/numbering.xml><?xml version="1.0" encoding="utf-8"?>
-<w:numbering xmlns:wpc="http://schemas.microsoft.com/office/word/2010/wordprocessingCanvas" xmlns:cx="http://schemas.microsoft.com/office/drawing/2014/chartex" xmlns:cx1="http://schemas.microsoft.com/office/drawing/2015/9/8/chartex" xmlns:mc="http://schemas.openxmlformats.org/markup-compatibility/2006" xmlns:o="urn:schemas-microsoft-com:office:office" xmlns:r="http://schemas.openxmlformats.org/officeDocument/2006/relationships" xmlns:m="http://schemas.openxmlformats.org/officeDocument/2006/math" xmlns:v="urn:schemas-microsoft-com:vml" xmlns:wp14="http://schemas.microsoft.com/office/word/2010/wordprocessingDrawing" xmlns:wp="http://schemas.openxmlformats.org/drawingml/2006/wordprocessingDrawing" xmlns:w10="urn:schemas-microsoft-com:office:word" xmlns:w="http://schemas.openxmlformats.org/wordprocessingml/2006/main" xmlns:w14="http://schemas.microsoft.com/office/word/2010/wordml" xmlns:w15="http://schemas.microsoft.com/office/word/2012/wordml" xmlns:w16se="http://schemas.microsoft.com/office/word/2015/wordml/symex" xmlns:wpg="http://schemas.microsoft.com/office/word/2010/wordprocessingGroup" xmlns:wpi="http://schemas.microsoft.com/office/word/2010/wordprocessingInk" xmlns:wne="http://schemas.microsoft.com/office/word/2006/wordml" xmlns:wps="http://schemas.microsoft.com/office/word/2010/wordprocessingShape" mc:Ignorable="w14 w15 w16se wp14">
+<w:numbering xmlns:wpc="http://schemas.microsoft.com/office/word/2010/wordprocessingCanvas" xmlns:cx="http://schemas.microsoft.com/office/drawing/2014/chartex" xmlns:cx1="http://schemas.microsoft.com/office/drawing/2015/9/8/chartex" xmlns:cx2="http://schemas.microsoft.com/office/drawing/2015/10/21/chartex" xmlns:cx3="http://schemas.microsoft.com/office/drawing/2016/5/9/chartex" xmlns:cx4="http://schemas.microsoft.com/office/drawing/2016/5/10/chartex" xmlns:cx5="http://schemas.microsoft.com/office/drawing/2016/5/11/chartex" xmlns:cx6="http://schemas.microsoft.com/office/drawing/2016/5/12/chartex" xmlns:cx7="http://schemas.microsoft.com/office/drawing/2016/5/13/chartex" xmlns:cx8="http://schemas.microsoft.com/office/drawing/2016/5/14/chartex" xmlns:mc="http://schemas.openxmlformats.org/markup-compatibility/2006" xmlns:aink="http://schemas.microsoft.com/office/drawing/2016/ink" xmlns:am3d="http://schemas.microsoft.com/office/drawing/2017/model3d" xmlns:o="urn:schemas-microsoft-com:office:office" xmlns:r="http://schemas.openxmlformats.org/officeDocument/2006/relationships" xmlns:m="http://schemas.openxmlformats.org/officeDocument/2006/math" xmlns:v="urn:schemas-microsoft-com:vml" xmlns:wp14="http://schemas.microsoft.com/office/word/2010/wordprocessingDrawing" xmlns:wp="http://schemas.openxmlformats.org/drawingml/2006/wordprocessingDrawing" xmlns:w10="urn:schemas-microsoft-com:office:word" xmlns:w="http://schemas.openxmlformats.org/wordprocessingml/2006/main" xmlns:w14="http://schemas.microsoft.com/office/word/2010/wordml" xmlns:w15="http://schemas.microsoft.com/office/word/2012/wordml" xmlns:w16cid="http://schemas.microsoft.com/office/word/2016/wordml/cid" xmlns:w16se="http://schemas.microsoft.com/office/word/2015/wordml/symex" xmlns:wpg="http://schemas.microsoft.com/office/word/2010/wordprocessingGroup" xmlns:wpi="http://schemas.microsoft.com/office/word/2010/wordprocessingInk" xmlns:wne="http://schemas.microsoft.com/office/word/2006/wordml" xmlns:wps="http://schemas.microsoft.com/office/word/2010/wordprocessingShape" mc:Ignorable="w14 w15 w16se w16cid wp14">
   <w:abstractNum w:abstractNumId="0" w15:restartNumberingAfterBreak="0">
     <w:nsid w:val="18966750"/>
     <w:multiLevelType w:val="multilevel"/>
@@ -1884,7 +2065,7 @@
 </file>
 
 <file path=word/styles.xml><?xml version="1.0" encoding="utf-8"?>
-<w:styles xmlns:mc="http://schemas.openxmlformats.org/markup-compatibility/2006" xmlns:r="http://schemas.openxmlformats.org/officeDocument/2006/relationships" xmlns:w="http://schemas.openxmlformats.org/wordprocessingml/2006/main" xmlns:w14="http://schemas.microsoft.com/office/word/2010/wordml" xmlns:w15="http://schemas.microsoft.com/office/word/2012/wordml" xmlns:w16se="http://schemas.microsoft.com/office/word/2015/wordml/symex" mc:Ignorable="w14 w15 w16se">
+<w:styles xmlns:mc="http://schemas.openxmlformats.org/markup-compatibility/2006" xmlns:r="http://schemas.openxmlformats.org/officeDocument/2006/relationships" xmlns:w="http://schemas.openxmlformats.org/wordprocessingml/2006/main" xmlns:w14="http://schemas.microsoft.com/office/word/2010/wordml" xmlns:w15="http://schemas.microsoft.com/office/word/2012/wordml" xmlns:w16cid="http://schemas.microsoft.com/office/word/2016/wordml/cid" xmlns:w16se="http://schemas.microsoft.com/office/word/2015/wordml/symex" mc:Ignorable="w14 w15 w16se w16cid">
   <w:docDefaults>
     <w:rPrDefault>
       <w:rPr>
@@ -1902,7 +2083,7 @@
       </w:pPr>
     </w:pPrDefault>
   </w:docDefaults>
-  <w:latentStyles w:defLockedState="0" w:defUIPriority="99" w:defSemiHidden="0" w:defUnhideWhenUsed="0" w:defQFormat="0" w:count="371">
+  <w:latentStyles w:defLockedState="0" w:defUIPriority="99" w:defSemiHidden="0" w:defUnhideWhenUsed="0" w:defQFormat="0" w:count="375">
     <w:lsdException w:name="Normal" w:uiPriority="0" w:qFormat="1"/>
     <w:lsdException w:name="heading 1" w:uiPriority="9" w:qFormat="1"/>
     <w:lsdException w:name="heading 2" w:semiHidden="1" w:uiPriority="9" w:unhideWhenUsed="1" w:qFormat="1"/>
@@ -2008,7 +2189,6 @@
     <w:lsdException w:name="HTML Sample" w:semiHidden="1" w:unhideWhenUsed="1"/>
     <w:lsdException w:name="HTML Typewriter" w:semiHidden="1" w:unhideWhenUsed="1"/>
     <w:lsdException w:name="HTML Variable" w:semiHidden="1" w:unhideWhenUsed="1"/>
-    <w:lsdException w:name="Normal Table" w:semiHidden="1" w:unhideWhenUsed="1"/>
     <w:lsdException w:name="annotation subject" w:semiHidden="1" w:unhideWhenUsed="1"/>
     <w:lsdException w:name="No List" w:semiHidden="1" w:unhideWhenUsed="1"/>
     <w:lsdException w:name="Outline List 1" w:semiHidden="1" w:unhideWhenUsed="1"/>
@@ -2052,14 +2232,12 @@
     <w:lsdException w:name="Table Elegant" w:semiHidden="1" w:unhideWhenUsed="1"/>
     <w:lsdException w:name="Table Professional" w:semiHidden="1" w:unhideWhenUsed="1"/>
     <w:lsdException w:name="Table Subtle 1" w:semiHidden="1" w:unhideWhenUsed="1"/>
-    <w:lsdException w:name="Table Subtle 2" w:semiHidden="1" w:unhideWhenUsed="1"/>
     <w:lsdException w:name="Table Web 1" w:semiHidden="1" w:unhideWhenUsed="1"/>
     <w:lsdException w:name="Table Web 2" w:semiHidden="1" w:unhideWhenUsed="1"/>
-    <w:lsdException w:name="Table Web 3" w:semiHidden="1" w:unhideWhenUsed="1"/>
     <w:lsdException w:name="Balloon Text" w:semiHidden="1" w:unhideWhenUsed="1"/>
     <w:lsdException w:name="Table Grid" w:uiPriority="39"/>
     <w:lsdException w:name="Table Theme" w:semiHidden="1" w:unhideWhenUsed="1"/>
-    <w:lsdException w:name="Placeholder Text" w:semiHidden="1"/>
+    <w:lsdException w:name="Placeholder Text" w:semiHidden="1" w:uiPriority="0"/>
     <w:lsdException w:name="No Spacing" w:uiPriority="1" w:qFormat="1"/>
     <w:lsdException w:name="Light Shading" w:uiPriority="60"/>
     <w:lsdException w:name="Light List" w:uiPriority="61"/>
@@ -2274,6 +2452,10 @@
     <w:lsdException w:name="List Table 5 Dark Accent 6" w:uiPriority="50"/>
     <w:lsdException w:name="List Table 6 Colorful Accent 6" w:uiPriority="51"/>
     <w:lsdException w:name="List Table 7 Colorful Accent 6" w:uiPriority="52"/>
+    <w:lsdException w:name="Mention" w:semiHidden="1" w:unhideWhenUsed="1"/>
+    <w:lsdException w:name="Smart Hyperlink" w:semiHidden="1" w:unhideWhenUsed="1"/>
+    <w:lsdException w:name="Hashtag" w:semiHidden="1" w:unhideWhenUsed="1"/>
+    <w:lsdException w:name="Unresolved Mention" w:semiHidden="1" w:unhideWhenUsed="1"/>
   </w:latentStyles>
   <w:style w:type="paragraph" w:default="1" w:styleId="Normal">
     <w:name w:val="Normal"/>

</xml_diff>

<commit_message>
Not quite finished but lab time is up
</commit_message>
<xml_diff>
--- a/Lab03-NumericErrors.docx
+++ b/Lab03-NumericErrors.docx
@@ -533,7 +533,7 @@
                     <w:rPr>
                       <w:rFonts w:ascii="Cambria Math" w:hAnsi="Cambria Math"/>
                     </w:rPr>
-                    <m:t>i</m:t>
+                    <m:t>n</m:t>
                   </m:r>
                 </m:den>
               </m:f>
@@ -555,22 +555,22 @@
       </w:pPr>
       <w:r>
         <w:tab/>
-        <w:t xml:space="preserve">Compute the sum by computing and storing the ratio 1/n and then adding up n copies of </w:t>
+        <w:t>Compute the sum by computing and storing the ratio 1/n and then adding up n copies of the ratio.  What is the expected value of this function if the computations are exact?  Check your expectation with the lab assistant.</w:t>
+      </w:r>
+    </w:p>
+    <w:p>
+      <w:pPr>
+        <w:pStyle w:val="Standard"/>
+        <w:ind w:left="720" w:hanging="720"/>
+      </w:pPr>
+      <w:r>
+        <w:tab/>
+        <w:t xml:space="preserve">Try the computation with different values </w:t>
       </w:r>
       <w:bookmarkStart w:id="0" w:name="_GoBack"/>
       <w:bookmarkEnd w:id="0"/>
       <w:r>
-        <w:t>the ratio.  What is the expected value of this function if the computations are exact?  Check your expectation with the lab assistant.</w:t>
-      </w:r>
-    </w:p>
-    <w:p>
-      <w:pPr>
-        <w:pStyle w:val="Standard"/>
-        <w:ind w:left="720" w:hanging="720"/>
-      </w:pPr>
-      <w:r>
-        <w:tab/>
-        <w:t xml:space="preserve">Try the computation with different values of n and experiment with </w:t>
+        <w:t xml:space="preserve">of n and experiment with </w:t>
       </w:r>
       <w:r>
         <w:rPr>

</xml_diff>